<commit_message>
add approval all surat
</commit_message>
<xml_diff>
--- a/public/Surat-Pengajuan-Cuti.docx
+++ b/public/Surat-Pengajuan-Cuti.docx
@@ -2377,7 +2377,10 @@
       </w:r>
       <w:r>
         <w:tab/>
-        <w:t>: 516/UN64.7/KM/2024</w:t>
+        <w:t>:</w:t>
+      </w:r>
+      <w:r>
+        <w:t xml:space="preserve"> ${nomor_surat}</w:t>
       </w:r>
       <w:r>
         <w:tab/>

</xml_diff>